<commit_message>
Fix propblems with creating database
</commit_message>
<xml_diff>
--- a/DB structure and site description/Описание интернет магазина.docx
+++ b/DB structure and site description/Описание интернет магазина.docx
@@ -676,196 +676,202 @@
       <w:r>
         <w:t>В разделе «История заказов» пользователь видит наименование заказа, цену, статус заказа («Получен», «Отменен»)</w:t>
       </w:r>
-    </w:p>
-    <w:p>
-      <w:r>
-        <w:t xml:space="preserve">Действия </w:t>
-      </w:r>
-      <w:r>
-        <w:t>менеджера</w:t>
-      </w:r>
-      <w:r>
-        <w:t>:</w:t>
-      </w:r>
-    </w:p>
-    <w:p>
-      <w:pPr>
-        <w:pStyle w:val="a3"/>
-        <w:numPr>
-          <w:ilvl w:val="0"/>
-          <w:numId w:val="11"/>
-        </w:numPr>
-      </w:pPr>
-      <w:r>
-        <w:t>Нажатие кнопки «Войти» в аккаунт</w:t>
-      </w:r>
-    </w:p>
-    <w:p>
-      <w:pPr>
-        <w:pStyle w:val="a3"/>
-        <w:numPr>
-          <w:ilvl w:val="0"/>
-          <w:numId w:val="11"/>
-        </w:numPr>
-      </w:pPr>
-      <w:r>
-        <w:t>Ввод логина и пароля</w:t>
-      </w:r>
-    </w:p>
-    <w:p>
-      <w:pPr>
-        <w:pStyle w:val="a3"/>
-        <w:numPr>
-          <w:ilvl w:val="0"/>
-          <w:numId w:val="11"/>
-        </w:numPr>
-      </w:pPr>
-      <w:r>
-        <w:t>Нажатие кнопки «Войти»</w:t>
-      </w:r>
-    </w:p>
-    <w:p>
-      <w:pPr>
-        <w:pStyle w:val="a3"/>
-        <w:numPr>
-          <w:ilvl w:val="0"/>
-          <w:numId w:val="11"/>
-        </w:numPr>
-      </w:pPr>
-      <w:r>
-        <w:t>Менеджер</w:t>
-      </w:r>
-      <w:r>
-        <w:t xml:space="preserve"> перем</w:t>
-      </w:r>
-      <w:r>
-        <w:t>ещается в кабинет менеджера</w:t>
-      </w:r>
-      <w:r>
-        <w:t>, в котором есть кнопки «Активные заказы», «История заказов», «Добавление товара»</w:t>
-      </w:r>
-    </w:p>
-    <w:p>
-      <w:pPr>
-        <w:pStyle w:val="a3"/>
-        <w:numPr>
-          <w:ilvl w:val="0"/>
-          <w:numId w:val="11"/>
-        </w:numPr>
-      </w:pPr>
-      <w:r>
-        <w:t xml:space="preserve">На странице «Активные заказы» </w:t>
-      </w:r>
-      <w:r>
-        <w:t>менеджер</w:t>
-      </w:r>
-      <w:r>
-        <w:t xml:space="preserve"> может просматривать наименование</w:t>
-      </w:r>
-      <w:r>
-        <w:t xml:space="preserve"> товара, цену, </w:t>
-      </w:r>
-      <w:r>
-        <w:t xml:space="preserve">имя, фамилию, </w:t>
-      </w:r>
-      <w:proofErr w:type="spellStart"/>
-      <w:r>
-        <w:t>имейл</w:t>
-      </w:r>
-      <w:proofErr w:type="spellEnd"/>
-      <w:r>
-        <w:t>, номер телефона,</w:t>
-      </w:r>
-      <w:r>
-        <w:t xml:space="preserve"> пользователя, оформившего заказ, выбранный </w:t>
-      </w:r>
-      <w:r>
-        <w:t xml:space="preserve">тип получения заказа, </w:t>
-      </w:r>
-      <w:r>
-        <w:t xml:space="preserve">статус заказа. </w:t>
-      </w:r>
-      <w:r>
-        <w:t>Менеджер</w:t>
-      </w:r>
-      <w:r>
-        <w:t xml:space="preserve"> может редактировать статус заказа, выбирая из вариантов: «В обработке», «В пункте выдачи», «Передан в службу доставки», «Отменен», «Получен». При выборе вариантов «Отменен» или «Получен» заказ исчезает с страницы «Активные заказы» и отображается на странице «История заказов»</w:t>
-      </w:r>
-    </w:p>
-    <w:p>
-      <w:pPr>
-        <w:pStyle w:val="a3"/>
-        <w:numPr>
-          <w:ilvl w:val="0"/>
-          <w:numId w:val="11"/>
-        </w:numPr>
-      </w:pPr>
-      <w:r>
-        <w:t>На странице</w:t>
-      </w:r>
-      <w:r>
-        <w:t xml:space="preserve"> «История заказов» менеджер</w:t>
-      </w:r>
-      <w:r>
-        <w:t xml:space="preserve"> просматривает информацию о заказах, со статусами «Отменен» или «Получен».</w:t>
-      </w:r>
-    </w:p>
-    <w:p>
-      <w:pPr>
-        <w:pStyle w:val="a3"/>
-        <w:numPr>
-          <w:ilvl w:val="0"/>
-          <w:numId w:val="11"/>
-        </w:numPr>
-      </w:pPr>
-      <w:r>
-        <w:t>На странице «Д</w:t>
-      </w:r>
-      <w:r>
-        <w:t>обавление товаров» менеджер</w:t>
-      </w:r>
-      <w:r>
-        <w:t xml:space="preserve"> вводит наименование добавляемого товара, его описание, цену, загружает фото,</w:t>
-      </w:r>
-      <w:r>
-        <w:t xml:space="preserve"> заполняет характеристики товара,</w:t>
-      </w:r>
-      <w:r>
-        <w:t xml:space="preserve"> нажимает кнопку «Сохранить»</w:t>
-      </w:r>
-    </w:p>
-    <w:p>
-      <w:pPr>
-        <w:pStyle w:val="a3"/>
-        <w:numPr>
-          <w:ilvl w:val="0"/>
-          <w:numId w:val="11"/>
-        </w:numPr>
-      </w:pPr>
-      <w:r>
-        <w:t xml:space="preserve">На главной странице сайта, возле информации о товаровах отображается кнопка «Редактировать», </w:t>
-      </w:r>
-      <w:r>
-        <w:t>при нажатии на нее менеджер</w:t>
-      </w:r>
-      <w:r>
-        <w:t xml:space="preserve"> перемещается на страницу редактирования товара, на которой он может</w:t>
-      </w:r>
-      <w:r>
-        <w:t xml:space="preserve"> редактировать все поля товара, удалить товар.</w:t>
-      </w:r>
-    </w:p>
-    <w:p>
-      <w:pPr>
-        <w:ind w:left="360"/>
-      </w:pPr>
-      <w:r>
-        <w:t xml:space="preserve">Действия администратора: </w:t>
+      <w:r>
+        <w:t xml:space="preserve">, </w:t>
+      </w:r>
+      <w:r>
+        <w:t>д</w:t>
       </w:r>
       <w:bookmarkStart w:id="0" w:name="_GoBack"/>
       <w:bookmarkEnd w:id="0"/>
       <w:r>
-        <w:t>администратор имеет такой</w:t>
+        <w:t>ату заказа</w:t>
+      </w:r>
+    </w:p>
+    <w:p>
+      <w:r>
+        <w:t xml:space="preserve">Действия </w:t>
+      </w:r>
+      <w:r>
+        <w:t>менеджера</w:t>
+      </w:r>
+      <w:r>
+        <w:t>:</w:t>
+      </w:r>
+    </w:p>
+    <w:p>
+      <w:pPr>
+        <w:pStyle w:val="a3"/>
+        <w:numPr>
+          <w:ilvl w:val="0"/>
+          <w:numId w:val="11"/>
+        </w:numPr>
+      </w:pPr>
+      <w:r>
+        <w:t>Нажатие кнопки «Войти» в аккаунт</w:t>
+      </w:r>
+    </w:p>
+    <w:p>
+      <w:pPr>
+        <w:pStyle w:val="a3"/>
+        <w:numPr>
+          <w:ilvl w:val="0"/>
+          <w:numId w:val="11"/>
+        </w:numPr>
+      </w:pPr>
+      <w:r>
+        <w:t>Ввод логина и пароля</w:t>
+      </w:r>
+    </w:p>
+    <w:p>
+      <w:pPr>
+        <w:pStyle w:val="a3"/>
+        <w:numPr>
+          <w:ilvl w:val="0"/>
+          <w:numId w:val="11"/>
+        </w:numPr>
+      </w:pPr>
+      <w:r>
+        <w:t>Нажатие кнопки «Войти»</w:t>
+      </w:r>
+    </w:p>
+    <w:p>
+      <w:pPr>
+        <w:pStyle w:val="a3"/>
+        <w:numPr>
+          <w:ilvl w:val="0"/>
+          <w:numId w:val="11"/>
+        </w:numPr>
+      </w:pPr>
+      <w:r>
+        <w:t>Менеджер</w:t>
+      </w:r>
+      <w:r>
+        <w:t xml:space="preserve"> перем</w:t>
+      </w:r>
+      <w:r>
+        <w:t>ещается в кабинет менеджера</w:t>
+      </w:r>
+      <w:r>
+        <w:t>, в котором есть кнопки «Активные заказы», «История заказов», «Добавление товара»</w:t>
+      </w:r>
+    </w:p>
+    <w:p>
+      <w:pPr>
+        <w:pStyle w:val="a3"/>
+        <w:numPr>
+          <w:ilvl w:val="0"/>
+          <w:numId w:val="11"/>
+        </w:numPr>
+      </w:pPr>
+      <w:r>
+        <w:t xml:space="preserve">На странице «Активные заказы» </w:t>
+      </w:r>
+      <w:r>
+        <w:t>менеджер</w:t>
+      </w:r>
+      <w:r>
+        <w:t xml:space="preserve"> может просматривать наименование</w:t>
+      </w:r>
+      <w:r>
+        <w:t xml:space="preserve"> товара, цену, </w:t>
+      </w:r>
+      <w:r>
+        <w:t xml:space="preserve">имя, фамилию, </w:t>
+      </w:r>
+      <w:proofErr w:type="spellStart"/>
+      <w:r>
+        <w:t>имейл</w:t>
+      </w:r>
+      <w:proofErr w:type="spellEnd"/>
+      <w:r>
+        <w:t>, номер телефона,</w:t>
+      </w:r>
+      <w:r>
+        <w:t xml:space="preserve"> пользователя, оформившего заказ, выбранный </w:t>
+      </w:r>
+      <w:r>
+        <w:t xml:space="preserve">тип получения заказа, </w:t>
+      </w:r>
+      <w:r>
+        <w:t xml:space="preserve">статус заказа. </w:t>
+      </w:r>
+      <w:r>
+        <w:t>Менеджер</w:t>
+      </w:r>
+      <w:r>
+        <w:t xml:space="preserve"> может редактировать статус заказа, выбирая из вариантов: «В обработке», «В пункте выдачи», «Передан в службу доставки», «Отменен», «Получен». При выборе вариантов «Отменен» или «Получен» заказ исчезает с страницы «Активные заказы» и отображается на странице «История заказов»</w:t>
+      </w:r>
+    </w:p>
+    <w:p>
+      <w:pPr>
+        <w:pStyle w:val="a3"/>
+        <w:numPr>
+          <w:ilvl w:val="0"/>
+          <w:numId w:val="11"/>
+        </w:numPr>
+      </w:pPr>
+      <w:r>
+        <w:t>На странице</w:t>
+      </w:r>
+      <w:r>
+        <w:t xml:space="preserve"> «История заказов» менеджер</w:t>
+      </w:r>
+      <w:r>
+        <w:t xml:space="preserve"> просматривает информацию о заказах, со статусами «Отменен» или «Получен».</w:t>
+      </w:r>
+    </w:p>
+    <w:p>
+      <w:pPr>
+        <w:pStyle w:val="a3"/>
+        <w:numPr>
+          <w:ilvl w:val="0"/>
+          <w:numId w:val="11"/>
+        </w:numPr>
+      </w:pPr>
+      <w:r>
+        <w:t>На странице «Д</w:t>
+      </w:r>
+      <w:r>
+        <w:t>обавление товаров» менеджер</w:t>
+      </w:r>
+      <w:r>
+        <w:t xml:space="preserve"> вводит наименование добавляемого товара, его описание, цену, загружает фото,</w:t>
+      </w:r>
+      <w:r>
+        <w:t xml:space="preserve"> заполняет характеристики товара,</w:t>
+      </w:r>
+      <w:r>
+        <w:t xml:space="preserve"> нажимает кнопку «Сохранить»</w:t>
+      </w:r>
+    </w:p>
+    <w:p>
+      <w:pPr>
+        <w:pStyle w:val="a3"/>
+        <w:numPr>
+          <w:ilvl w:val="0"/>
+          <w:numId w:val="11"/>
+        </w:numPr>
+      </w:pPr>
+      <w:r>
+        <w:t xml:space="preserve">На главной странице сайта, возле информации о товаровах отображается кнопка «Редактировать», </w:t>
+      </w:r>
+      <w:r>
+        <w:t>при нажатии на нее менеджер</w:t>
+      </w:r>
+      <w:r>
+        <w:t xml:space="preserve"> перемещается на страницу редактирования товара, на которой он может</w:t>
+      </w:r>
+      <w:r>
+        <w:t xml:space="preserve"> редактировать все поля товара, удалить товар.</w:t>
+      </w:r>
+    </w:p>
+    <w:p>
+      <w:pPr>
+        <w:ind w:left="360"/>
+      </w:pPr>
+      <w:r>
+        <w:t>Действия администратора: администратор имеет такой</w:t>
       </w:r>
       <w:r>
         <w:t xml:space="preserve"> же </w:t>

</xml_diff>